<commit_message>
Integration der Datenmodelle in das Lastenheft #15
</commit_message>
<xml_diff>
--- a/Basisverzeichnis/trunk/01_Analyse/20150414_Anforderungen.docx
+++ b/Basisverzeichnis/trunk/01_Analyse/20150414_Anforderungen.docx
@@ -1655,7 +1655,17 @@
             <w:u w:val="single"/>
             <w:lang w:val="en-US" w:eastAsia="en-US"/>
           </w:rPr>
-          <w:t>Einleitung</w:t>
+          <w:t>Einleitun</w:t>
+        </w:r>
+        <w:r>
+          <w:rPr>
+            <w:rStyle w:val="IndexLink"/>
+            <w:rFonts w:cs="Times New Roman"/>
+            <w:color w:val="0000FF"/>
+            <w:u w:val="single"/>
+            <w:lang w:val="en-US" w:eastAsia="en-US"/>
+          </w:rPr>
+          <w:t>g</w:t>
         </w:r>
       </w:hyperlink>
       <w:hyperlink r:id="rId10" w:anchor="_Toc382574146" w:history="1">
@@ -2779,15 +2789,30 @@
     <w:p>
       <w:pPr>
         <w:pageBreakBefore/>
+        <w:rPr>
+          <w:lang w:val="de-DE"/>
+        </w:rPr>
       </w:pPr>
       <w:bookmarkStart w:id="2" w:name="_Toc382574146"/>
       <w:r>
+        <w:rPr>
+          <w:lang w:val="de-DE"/>
+        </w:rPr>
         <w:lastRenderedPageBreak/>
         <w:t xml:space="preserve"> </w:t>
       </w:r>
       <w:bookmarkEnd w:id="1"/>
       <w:bookmarkEnd w:id="2"/>
       <w:r>
+        <w:rPr>
+          <w:lang w:val="de-DE"/>
+        </w:rPr>
+        <w:t xml:space="preserve">1. </w:t>
+      </w:r>
+      <w:r>
+        <w:rPr>
+          <w:lang w:val="de-DE"/>
+        </w:rPr>
         <w:t>Einleitung</w:t>
       </w:r>
     </w:p>
@@ -2819,7 +2844,7 @@
           <w:rStyle w:val="FootnoteAnchor"/>
           <w:color w:val="000000"/>
         </w:rPr>
-        <w:footnoteReference w:id="2"/>
+        <w:footnoteReference w:id="1"/>
       </w:r>
       <w:r>
         <w:rPr>
@@ -3012,6 +3037,9 @@
       </w:pPr>
       <w:bookmarkStart w:id="3" w:name="_Toc382574147"/>
       <w:r>
+        <w:t>2</w:t>
+      </w:r>
+      <w:r>
         <w:t xml:space="preserve"> </w:t>
       </w:r>
       <w:bookmarkEnd w:id="3"/>
@@ -17182,6 +17210,378 @@
         </w:rPr>
         <w:t>Hier wird ein Modell des Problembereichs („konzeptuelles Datenmodell“) in Form eines oder mehrerer UML-Klassendiagramme eingefügt. Das konzeptuelle Datenmodell wird oft nicht streng getrennt von den Anforderungen erarbeitet, weil ein genaues Verständnis z.B. der Use-Cases nicht ohne Verständnis der „Konzepte“ aus dem Problembereich möglich ist. Aus diesem Grund wird in den Software-Projekten für den Studiengang „Angewandte Informatik“ das konzeptionelle Modell an dieser Stelle zusammen mit den Use-Cases dokumentiert.</w:t>
       </w:r>
+    </w:p>
+    <w:p>
+      <w:pPr>
+        <w:widowControl/>
+        <w:jc w:val="both"/>
+        <w:rPr>
+          <w:rFonts w:ascii="Arial" w:hAnsi="Arial" w:cs="Arial"/>
+          <w:color w:val="333399"/>
+          <w:sz w:val="20"/>
+          <w:szCs w:val="20"/>
+          <w:lang w:val="de-DE" w:eastAsia="de-DE" w:bidi="ar-SA"/>
+        </w:rPr>
+      </w:pPr>
+    </w:p>
+    <w:p>
+      <w:pPr>
+        <w:widowControl/>
+        <w:jc w:val="both"/>
+        <w:rPr>
+          <w:rFonts w:ascii="Arial" w:hAnsi="Arial" w:cs="Arial"/>
+          <w:color w:val="333399"/>
+          <w:sz w:val="20"/>
+          <w:szCs w:val="20"/>
+          <w:lang w:val="de-DE" w:eastAsia="de-DE" w:bidi="ar-SA"/>
+        </w:rPr>
+      </w:pPr>
+    </w:p>
+    <w:p>
+      <w:pPr>
+        <w:widowControl/>
+        <w:jc w:val="both"/>
+        <w:rPr>
+          <w:rFonts w:ascii="Arial" w:hAnsi="Arial" w:cs="Arial"/>
+          <w:b/>
+          <w:color w:val="000000" w:themeColor="text1"/>
+          <w:sz w:val="20"/>
+          <w:szCs w:val="20"/>
+          <w:lang w:val="de-DE" w:eastAsia="de-DE" w:bidi="ar-SA"/>
+        </w:rPr>
+      </w:pPr>
+      <w:r>
+        <w:rPr>
+          <w:rFonts w:ascii="Arial" w:hAnsi="Arial" w:cs="Arial"/>
+          <w:b/>
+          <w:color w:val="000000" w:themeColor="text1"/>
+          <w:sz w:val="20"/>
+          <w:szCs w:val="20"/>
+          <w:lang w:val="de-DE" w:eastAsia="de-DE" w:bidi="ar-SA"/>
+        </w:rPr>
+        <w:t>Konzeptionelles Datenmodell Graphen Framework</w:t>
+      </w:r>
+    </w:p>
+    <w:p>
+      <w:pPr>
+        <w:widowControl/>
+        <w:jc w:val="both"/>
+        <w:rPr>
+          <w:rFonts w:ascii="Arial" w:hAnsi="Arial" w:cs="Arial"/>
+          <w:b/>
+          <w:color w:val="000000" w:themeColor="text1"/>
+          <w:sz w:val="20"/>
+          <w:szCs w:val="20"/>
+          <w:lang w:val="de-DE" w:eastAsia="de-DE" w:bidi="ar-SA"/>
+        </w:rPr>
+      </w:pPr>
+    </w:p>
+    <w:p>
+      <w:pPr>
+        <w:widowControl/>
+        <w:jc w:val="both"/>
+        <w:rPr>
+          <w:rFonts w:ascii="Arial" w:hAnsi="Arial" w:cs="Arial"/>
+          <w:color w:val="333399"/>
+          <w:sz w:val="20"/>
+          <w:szCs w:val="20"/>
+          <w:lang w:val="de-DE" w:eastAsia="de-DE" w:bidi="ar-SA"/>
+        </w:rPr>
+      </w:pPr>
+      <w:r>
+        <w:rPr>
+          <w:rFonts w:ascii="Arial" w:hAnsi="Arial" w:cs="Arial"/>
+          <w:noProof/>
+          <w:color w:val="333399"/>
+          <w:sz w:val="20"/>
+          <w:szCs w:val="20"/>
+          <w:lang w:val="de-DE" w:eastAsia="de-DE" w:bidi="ar-SA"/>
+        </w:rPr>
+        <w:drawing>
+          <wp:inline distT="0" distB="0" distL="0" distR="0">
+            <wp:extent cx="5759450" cy="3349423"/>
+            <wp:effectExtent l="19050" t="0" r="0" b="0"/>
+            <wp:docPr id="3" name="Bild 2" descr="C:\Users\MathiasSchneider\Desktop\SWP_Neu\OTH_SWP_SS15\Basisverzeichnis\trunk\01_Analyse\KonzeptuellesDatenmodelFramework.png"/>
+            <wp:cNvGraphicFramePr>
+              <a:graphicFrameLocks xmlns:a="http://schemas.openxmlformats.org/drawingml/2006/main" noChangeAspect="1"/>
+            </wp:cNvGraphicFramePr>
+            <a:graphic xmlns:a="http://schemas.openxmlformats.org/drawingml/2006/main">
+              <a:graphicData uri="http://schemas.openxmlformats.org/drawingml/2006/picture">
+                <pic:pic xmlns:pic="http://schemas.openxmlformats.org/drawingml/2006/picture">
+                  <pic:nvPicPr>
+                    <pic:cNvPr id="0" name="Picture 2" descr="C:\Users\MathiasSchneider\Desktop\SWP_Neu\OTH_SWP_SS15\Basisverzeichnis\trunk\01_Analyse\KonzeptuellesDatenmodelFramework.png"/>
+                    <pic:cNvPicPr>
+                      <a:picLocks noChangeAspect="1" noChangeArrowheads="1"/>
+                    </pic:cNvPicPr>
+                  </pic:nvPicPr>
+                  <pic:blipFill>
+                    <a:blip r:embed="rId87" cstate="print"/>
+                    <a:srcRect/>
+                    <a:stretch>
+                      <a:fillRect/>
+                    </a:stretch>
+                  </pic:blipFill>
+                  <pic:spPr bwMode="auto">
+                    <a:xfrm>
+                      <a:off x="0" y="0"/>
+                      <a:ext cx="5759450" cy="3349423"/>
+                    </a:xfrm>
+                    <a:prstGeom prst="rect">
+                      <a:avLst/>
+                    </a:prstGeom>
+                    <a:noFill/>
+                    <a:ln w="9525">
+                      <a:noFill/>
+                      <a:miter lim="800000"/>
+                      <a:headEnd/>
+                      <a:tailEnd/>
+                    </a:ln>
+                  </pic:spPr>
+                </pic:pic>
+              </a:graphicData>
+            </a:graphic>
+          </wp:inline>
+        </w:drawing>
+      </w:r>
+    </w:p>
+    <w:p>
+      <w:pPr>
+        <w:widowControl/>
+        <w:jc w:val="both"/>
+        <w:rPr>
+          <w:rFonts w:ascii="Arial" w:hAnsi="Arial" w:cs="Arial"/>
+          <w:color w:val="333399"/>
+          <w:sz w:val="20"/>
+          <w:szCs w:val="20"/>
+          <w:lang w:val="de-DE" w:eastAsia="de-DE" w:bidi="ar-SA"/>
+        </w:rPr>
+      </w:pPr>
+    </w:p>
+    <w:p>
+      <w:pPr>
+        <w:widowControl/>
+        <w:jc w:val="both"/>
+        <w:rPr>
+          <w:rFonts w:ascii="Arial" w:hAnsi="Arial" w:cs="Arial"/>
+          <w:b/>
+          <w:color w:val="000000" w:themeColor="text1"/>
+          <w:sz w:val="20"/>
+          <w:szCs w:val="20"/>
+          <w:lang w:val="de-DE" w:eastAsia="de-DE" w:bidi="ar-SA"/>
+        </w:rPr>
+      </w:pPr>
+    </w:p>
+    <w:p>
+      <w:pPr>
+        <w:widowControl/>
+        <w:jc w:val="both"/>
+        <w:rPr>
+          <w:rFonts w:ascii="Arial" w:hAnsi="Arial" w:cs="Arial"/>
+          <w:b/>
+          <w:color w:val="000000" w:themeColor="text1"/>
+          <w:sz w:val="20"/>
+          <w:szCs w:val="20"/>
+          <w:lang w:val="de-DE" w:eastAsia="de-DE" w:bidi="ar-SA"/>
+        </w:rPr>
+      </w:pPr>
+    </w:p>
+    <w:p>
+      <w:pPr>
+        <w:widowControl/>
+        <w:jc w:val="both"/>
+        <w:rPr>
+          <w:rFonts w:ascii="Arial" w:hAnsi="Arial" w:cs="Arial"/>
+          <w:b/>
+          <w:color w:val="000000" w:themeColor="text1"/>
+          <w:sz w:val="20"/>
+          <w:szCs w:val="20"/>
+          <w:lang w:val="de-DE" w:eastAsia="de-DE" w:bidi="ar-SA"/>
+        </w:rPr>
+      </w:pPr>
+    </w:p>
+    <w:p>
+      <w:pPr>
+        <w:widowControl/>
+        <w:jc w:val="both"/>
+        <w:rPr>
+          <w:rFonts w:ascii="Arial" w:hAnsi="Arial" w:cs="Arial"/>
+          <w:b/>
+          <w:color w:val="000000" w:themeColor="text1"/>
+          <w:sz w:val="20"/>
+          <w:szCs w:val="20"/>
+          <w:lang w:val="de-DE" w:eastAsia="de-DE" w:bidi="ar-SA"/>
+        </w:rPr>
+      </w:pPr>
+    </w:p>
+    <w:p>
+      <w:pPr>
+        <w:widowControl/>
+        <w:jc w:val="both"/>
+        <w:rPr>
+          <w:rFonts w:ascii="Arial" w:hAnsi="Arial" w:cs="Arial"/>
+          <w:b/>
+          <w:color w:val="000000" w:themeColor="text1"/>
+          <w:sz w:val="20"/>
+          <w:szCs w:val="20"/>
+          <w:lang w:val="de-DE" w:eastAsia="de-DE" w:bidi="ar-SA"/>
+        </w:rPr>
+      </w:pPr>
+    </w:p>
+    <w:p>
+      <w:pPr>
+        <w:widowControl/>
+        <w:jc w:val="both"/>
+        <w:rPr>
+          <w:rFonts w:ascii="Arial" w:hAnsi="Arial" w:cs="Arial"/>
+          <w:b/>
+          <w:color w:val="000000" w:themeColor="text1"/>
+          <w:sz w:val="20"/>
+          <w:szCs w:val="20"/>
+          <w:lang w:val="de-DE" w:eastAsia="de-DE" w:bidi="ar-SA"/>
+        </w:rPr>
+      </w:pPr>
+    </w:p>
+    <w:p>
+      <w:pPr>
+        <w:widowControl/>
+        <w:jc w:val="both"/>
+        <w:rPr>
+          <w:rFonts w:ascii="Arial" w:hAnsi="Arial" w:cs="Arial"/>
+          <w:color w:val="333399"/>
+          <w:sz w:val="20"/>
+          <w:szCs w:val="20"/>
+          <w:lang w:val="de-DE" w:eastAsia="de-DE" w:bidi="ar-SA"/>
+        </w:rPr>
+      </w:pPr>
+      <w:r>
+        <w:rPr>
+          <w:rFonts w:ascii="Arial" w:hAnsi="Arial" w:cs="Arial"/>
+          <w:b/>
+          <w:color w:val="000000" w:themeColor="text1"/>
+          <w:sz w:val="20"/>
+          <w:szCs w:val="20"/>
+          <w:lang w:val="de-DE" w:eastAsia="de-DE" w:bidi="ar-SA"/>
+        </w:rPr>
+        <w:t xml:space="preserve">Konzeptionelles Datenmodell </w:t>
+      </w:r>
+      <w:r>
+        <w:rPr>
+          <w:rFonts w:ascii="Arial" w:hAnsi="Arial" w:cs="Arial"/>
+          <w:b/>
+          <w:color w:val="000000" w:themeColor="text1"/>
+          <w:sz w:val="20"/>
+          <w:szCs w:val="20"/>
+          <w:lang w:val="de-DE" w:eastAsia="de-DE" w:bidi="ar-SA"/>
+        </w:rPr>
+        <w:t>Tool</w:t>
+      </w:r>
+    </w:p>
+    <w:p>
+      <w:pPr>
+        <w:pStyle w:val="Default"/>
+        <w:jc w:val="both"/>
+        <w:rPr>
+          <w:color w:val="333399"/>
+          <w:sz w:val="20"/>
+          <w:szCs w:val="20"/>
+        </w:rPr>
+      </w:pPr>
+    </w:p>
+    <w:p>
+      <w:pPr>
+        <w:pStyle w:val="Default"/>
+        <w:jc w:val="both"/>
+        <w:rPr>
+          <w:color w:val="333399"/>
+          <w:sz w:val="20"/>
+          <w:szCs w:val="20"/>
+        </w:rPr>
+      </w:pPr>
+    </w:p>
+    <w:p>
+      <w:pPr>
+        <w:pStyle w:val="Default"/>
+        <w:jc w:val="both"/>
+        <w:rPr>
+          <w:color w:val="333399"/>
+          <w:sz w:val="20"/>
+          <w:szCs w:val="20"/>
+        </w:rPr>
+      </w:pPr>
+      <w:r>
+        <w:rPr>
+          <w:color w:val="333399"/>
+          <w:sz w:val="20"/>
+          <w:szCs w:val="20"/>
+        </w:rPr>
+        <w:drawing>
+          <wp:inline distT="0" distB="0" distL="0" distR="0">
+            <wp:extent cx="5759450" cy="3677408"/>
+            <wp:effectExtent l="19050" t="0" r="0" b="0"/>
+            <wp:docPr id="2" name="Bild 1" descr="C:\Users\MathiasSchneider\Desktop\SWP_Neu\OTH_SWP_SS15\Basisverzeichnis\trunk\01_Analyse\ER-Modell\20150408_Tool_ER_Model.jpg"/>
+            <wp:cNvGraphicFramePr>
+              <a:graphicFrameLocks xmlns:a="http://schemas.openxmlformats.org/drawingml/2006/main" noChangeAspect="1"/>
+            </wp:cNvGraphicFramePr>
+            <a:graphic xmlns:a="http://schemas.openxmlformats.org/drawingml/2006/main">
+              <a:graphicData uri="http://schemas.openxmlformats.org/drawingml/2006/picture">
+                <pic:pic xmlns:pic="http://schemas.openxmlformats.org/drawingml/2006/picture">
+                  <pic:nvPicPr>
+                    <pic:cNvPr id="0" name="Picture 1" descr="C:\Users\MathiasSchneider\Desktop\SWP_Neu\OTH_SWP_SS15\Basisverzeichnis\trunk\01_Analyse\ER-Modell\20150408_Tool_ER_Model.jpg"/>
+                    <pic:cNvPicPr>
+                      <a:picLocks noChangeAspect="1" noChangeArrowheads="1"/>
+                    </pic:cNvPicPr>
+                  </pic:nvPicPr>
+                  <pic:blipFill>
+                    <a:blip r:embed="rId88" cstate="print"/>
+                    <a:srcRect/>
+                    <a:stretch>
+                      <a:fillRect/>
+                    </a:stretch>
+                  </pic:blipFill>
+                  <pic:spPr bwMode="auto">
+                    <a:xfrm>
+                      <a:off x="0" y="0"/>
+                      <a:ext cx="5759450" cy="3677408"/>
+                    </a:xfrm>
+                    <a:prstGeom prst="rect">
+                      <a:avLst/>
+                    </a:prstGeom>
+                    <a:noFill/>
+                    <a:ln w="9525">
+                      <a:noFill/>
+                      <a:miter lim="800000"/>
+                      <a:headEnd/>
+                      <a:tailEnd/>
+                    </a:ln>
+                  </pic:spPr>
+                </pic:pic>
+              </a:graphicData>
+            </a:graphic>
+          </wp:inline>
+        </w:drawing>
+      </w:r>
+    </w:p>
+    <w:p>
+      <w:pPr>
+        <w:pStyle w:val="Default"/>
+        <w:jc w:val="both"/>
+        <w:rPr>
+          <w:color w:val="333399"/>
+          <w:sz w:val="20"/>
+          <w:szCs w:val="20"/>
+        </w:rPr>
+      </w:pPr>
+    </w:p>
+    <w:p>
+      <w:pPr>
+        <w:pStyle w:val="Default"/>
+        <w:jc w:val="both"/>
+        <w:rPr>
+          <w:color w:val="333399"/>
+          <w:sz w:val="20"/>
+          <w:szCs w:val="20"/>
+        </w:rPr>
+      </w:pPr>
     </w:p>
     <w:p>
       <w:pPr>
@@ -17427,6 +17827,7 @@
           <w:sz w:val="20"/>
           <w:szCs w:val="20"/>
         </w:rPr>
+        <w:lastRenderedPageBreak/>
         <w:t xml:space="preserve">Hier werden Anforderungen erfasst, die die Benutzbarkeit („usability“ = Benutzbarkeit / Benutzerfreundlichkeit / Gebrauchstauglichkeit) des Systems betreffen. Hierzu zählen insbesondere Anforderungen zur (Software/Hardware)-Ergonomie („human factors“). </w:t>
       </w:r>
     </w:p>
@@ -20655,18 +21056,8 @@
           <w:szCs w:val="20"/>
           <w:lang w:val="de-DE" w:eastAsia="de-DE" w:bidi="ar-SA"/>
         </w:rPr>
-        <w:t xml:space="preserve">Hierunter fallen Anforderungen an die Leistung („performance“) des Systems. Die Anforderungen beziehen sich insbesondere auf das Zeitverhalten (Ausführungsgeschwindigkeit, Antwortzeiten, </w:t>
-      </w:r>
-      <w:r>
-        <w:rPr>
-          <w:rFonts w:ascii="Arial" w:hAnsi="Arial" w:cs="Arial"/>
-          <w:color w:val="333399"/>
-          <w:sz w:val="20"/>
-          <w:szCs w:val="20"/>
-          <w:lang w:val="de-DE" w:eastAsia="de-DE" w:bidi="ar-SA"/>
-        </w:rPr>
         <w:lastRenderedPageBreak/>
-        <w:t>Durchsatz) sowie auf das Verbrauchsverhalten (Anzahl der belegten Betriebsmittel und Dauer der Betriebsmittelbelegung).</w:t>
+        <w:t>Hierunter fallen Anforderungen an die Leistung („performance“) des Systems. Die Anforderungen beziehen sich insbesondere auf das Zeitverhalten (Ausführungsgeschwindigkeit, Antwortzeiten, Durchsatz) sowie auf das Verbrauchsverhalten (Anzahl der belegten Betriebsmittel und Dauer der Betriebsmittelbelegung).</w:t>
       </w:r>
     </w:p>
     <w:p>
@@ -23680,6 +24071,7 @@
           <w:b w:val="0"/>
           <w:bCs w:val="0"/>
         </w:rPr>
+        <w:lastRenderedPageBreak/>
         <w:t>Implementierung</w:t>
       </w:r>
     </w:p>
@@ -23714,7 +24106,6 @@
           <w:b w:val="0"/>
           <w:bCs w:val="0"/>
         </w:rPr>
-        <w:lastRenderedPageBreak/>
         <w:t>Entwurf</w:t>
       </w:r>
     </w:p>
@@ -23910,106 +24301,24 @@
     </w:p>
     <w:p>
       <w:pPr>
-        <w:pStyle w:val="VMBeschreibung"/>
+        <w:pageBreakBefore/>
         <w:rPr>
-          <w:color w:val="333399"/>
+          <w:lang w:val="de-DE"/>
         </w:rPr>
       </w:pPr>
+      <w:bookmarkStart w:id="18" w:name="_Toc382574161"/>
       <w:r>
         <w:rPr>
-          <w:color w:val="333399"/>
+          <w:lang w:val="de-DE"/>
         </w:rPr>
-        <w:t>Das reine Aufstellen von Anwenderanforderungen ohne Überlegungen zu möglichen Lösungsräumen birgt die große Gefahr, unrealistische Anwenderanforderungen zu definieren. Für die Einordnung, Systematisierung, Kategorisierung und auch Priorisierung von Anwenderanforderungen ist ein Koordinierungsrahmen hilfreich, um die Visualisierung der Anwenderanforderungen zu erleichtern.</w:t>
-      </w:r>
-    </w:p>
-    <w:p>
-      <w:pPr>
-        <w:pStyle w:val="VMBeschreibung"/>
-        <w:rPr>
-          <w:color w:val="333399"/>
-        </w:rPr>
-      </w:pPr>
-      <w:r>
-        <w:rPr>
-          <w:color w:val="333399"/>
-        </w:rPr>
-        <w:t>Diese Aufgabe kann eine Gesamtsystemarchitektur leisten, die die Sichtweise des Anwenders repräsentiert und nicht die technische Sichtweise des Systemanalytikers beziehungsweise des Systemarchitekten. Das heißt, es ist eine funktionale Systemarchitektur mit Einbettung in die funktionalen Abläufe von Nachbarsystemen zu erstellen. Eine technische Systemarchitektur ist in dieser frühen Phase kaum möglich.</w:t>
-      </w:r>
-    </w:p>
-    <w:p>
-      <w:pPr>
-        <w:pStyle w:val="VMBeschreibung"/>
-        <w:rPr>
-          <w:color w:val="333399"/>
-        </w:rPr>
-      </w:pPr>
-      <w:r>
-        <w:rPr>
-          <w:color w:val="333399"/>
-        </w:rPr>
-        <w:t>Des Weiteren sind die Besonderheiten der Einsatzumgebung des neuen Systems zu beschreiben, um vor allem die Anforderungen an die Systemsicherheit berücksichtigen zu können.</w:t>
-      </w:r>
-    </w:p>
-    <w:p>
-      <w:pPr>
-        <w:pStyle w:val="VMBeschreibung"/>
-        <w:rPr>
-          <w:color w:val="333399"/>
-        </w:rPr>
-      </w:pPr>
-    </w:p>
-    <w:p>
-      <w:pPr>
-        <w:widowControl/>
-        <w:spacing w:before="120"/>
-        <w:jc w:val="both"/>
-        <w:rPr>
-          <w:rFonts w:ascii="Arial" w:hAnsi="Arial" w:cs="Arial"/>
-          <w:sz w:val="20"/>
-          <w:szCs w:val="20"/>
-          <w:lang w:val="de-DE" w:eastAsia="de-DE" w:bidi="ar-SA"/>
-        </w:rPr>
-      </w:pPr>
-      <w:r>
-        <w:rPr>
-          <w:rFonts w:ascii="Arial" w:hAnsi="Arial" w:cs="Arial"/>
-          <w:sz w:val="20"/>
-          <w:szCs w:val="20"/>
-          <w:lang w:val="de-DE" w:eastAsia="de-DE" w:bidi="ar-SA"/>
-        </w:rPr>
-        <w:t>…hier Ihren Text einfügen…</w:t>
-      </w:r>
-    </w:p>
-    <w:p>
-      <w:pPr>
-        <w:widowControl/>
-        <w:jc w:val="both"/>
-        <w:rPr>
-          <w:rFonts w:ascii="Times New Roman" w:hAnsi="Times New Roman" w:cs="Sendnya"/>
-          <w:lang w:val="de-DE" w:eastAsia="de-DE" w:bidi="ar-SA"/>
-        </w:rPr>
-      </w:pPr>
-    </w:p>
-    <w:p>
-      <w:pPr>
-        <w:pStyle w:val="berschrift1"/>
-        <w:numPr>
-          <w:ilvl w:val="0"/>
-          <w:numId w:val="1"/>
-        </w:numPr>
-      </w:pPr>
-    </w:p>
-    <w:p>
-      <w:pPr>
-        <w:pageBreakBefore/>
-      </w:pPr>
-      <w:bookmarkStart w:id="18" w:name="_Toc382574161"/>
-      <w:r>
         <w:lastRenderedPageBreak/>
         <w:t xml:space="preserve"> </w:t>
       </w:r>
       <w:bookmarkEnd w:id="18"/>
       <w:r>
+        <w:rPr>
+          <w:lang w:val="de-DE"/>
+        </w:rPr>
         <w:t>Lieferumfang</w:t>
       </w:r>
     </w:p>
@@ -25869,8 +26178,8 @@
       </w:pPr>
     </w:p>
     <w:sectPr>
-      <w:headerReference w:type="default" r:id="rId87"/>
-      <w:footerReference w:type="default" r:id="rId88"/>
+      <w:headerReference w:type="default" r:id="rId89"/>
+      <w:footerReference w:type="default" r:id="rId90"/>
       <w:type w:val="oddPage"/>
       <w:pgSz w:w="11906" w:h="16838"/>
       <w:pgMar w:top="1418" w:right="1418" w:bottom="1134" w:left="1418" w:header="709" w:footer="436" w:gutter="0"/>
@@ -25885,14 +26194,14 @@
 
 <file path=word/endnotes.xml><?xml version="1.0" encoding="utf-8"?>
 <w:endnotes xmlns:ve="http://schemas.openxmlformats.org/markup-compatibility/2006" xmlns:o="urn:schemas-microsoft-com:office:office" xmlns:r="http://schemas.openxmlformats.org/officeDocument/2006/relationships" xmlns:m="http://schemas.openxmlformats.org/officeDocument/2006/math" xmlns:v="urn:schemas-microsoft-com:vml" xmlns:wp="http://schemas.openxmlformats.org/drawingml/2006/wordprocessingDrawing" xmlns:w10="urn:schemas-microsoft-com:office:word" xmlns:w="http://schemas.openxmlformats.org/wordprocessingml/2006/main" xmlns:wne="http://schemas.microsoft.com/office/word/2006/wordml">
-  <w:endnote w:type="separator" w:id="0">
+  <w:endnote w:type="separator" w:id="-1">
     <w:p>
       <w:r>
         <w:separator/>
       </w:r>
     </w:p>
   </w:endnote>
-  <w:endnote w:type="continuationSeparator" w:id="1">
+  <w:endnote w:type="continuationSeparator" w:id="0">
     <w:p>
       <w:r>
         <w:continuationSeparator/>
@@ -26010,7 +26319,7 @@
             <w:rPr>
               <w:noProof/>
             </w:rPr>
-            <w:t>15</w:t>
+            <w:t>17</w:t>
           </w:r>
           <w:r>
             <w:fldChar w:fldCharType="end"/>
@@ -26043,7 +26352,7 @@
             <w:rPr>
               <w:noProof/>
             </w:rPr>
-            <w:t>22</w:t>
+            <w:t>23</w:t>
           </w:r>
           <w:r>
             <w:fldChar w:fldCharType="end"/>
@@ -26067,17 +26376,17 @@
 
 <file path=word/footnotes.xml><?xml version="1.0" encoding="utf-8"?>
 <w:footnotes xmlns:ve="http://schemas.openxmlformats.org/markup-compatibility/2006" xmlns:o="urn:schemas-microsoft-com:office:office" xmlns:r="http://schemas.openxmlformats.org/officeDocument/2006/relationships" xmlns:m="http://schemas.openxmlformats.org/officeDocument/2006/math" xmlns:v="urn:schemas-microsoft-com:vml" xmlns:wp="http://schemas.openxmlformats.org/drawingml/2006/wordprocessingDrawing" xmlns:w10="urn:schemas-microsoft-com:office:word" xmlns:w="http://schemas.openxmlformats.org/wordprocessingml/2006/main" xmlns:wne="http://schemas.microsoft.com/office/word/2006/wordml">
-  <w:footnote w:type="separator" w:id="0">
+  <w:footnote w:type="separator" w:id="-1">
     <w:p/>
   </w:footnote>
-  <w:footnote w:type="continuationSeparator" w:id="1">
+  <w:footnote w:type="continuationSeparator" w:id="0">
     <w:p>
       <w:r>
         <w:continuationSeparator/>
       </w:r>
     </w:p>
   </w:footnote>
-  <w:footnote w:id="2">
+  <w:footnote w:id="1">
     <w:p>
       <w:pPr>
         <w:pStyle w:val="Footnote"/>

</xml_diff>